<commit_message>
add title to plain template
</commit_message>
<xml_diff>
--- a/_site/articles/42.docx
+++ b/_site/articles/42.docx
@@ -3,8 +3,43 @@
 <w:document xmlns:w="http://schemas.openxmlformats.org/wordprocessingml/2006/main" xmlns:m="http://schemas.openxmlformats.org/officeDocument/2006/math" xmlns:r="http://schemas.openxmlformats.org/officeDocument/2006/relationships" xmlns:o="urn:schemas-microsoft-com:office:office" xmlns:v="urn:schemas-microsoft-com:vml" xmlns:w10="urn:schemas-microsoft-com:office:word" xmlns:a="http://schemas.openxmlformats.org/drawingml/2006/main" xmlns:pic="http://schemas.openxmlformats.org/drawingml/2006/picture" xmlns:wp="http://schemas.openxmlformats.org/drawingml/2006/wordprocessingDrawing">
   <w:body>
     <w:p>
-      <w:r>
-        <w:t xml:space="preserve">$Communism and the Intellectual % Dorothy Day</w:t>
+      <w:pPr>
+        <w:pStyle w:val="Title"/>
+      </w:pPr>
+      <w:r>
+        <w:t xml:space="preserve">Communism</w:t>
+      </w:r>
+      <w:r>
+        <w:t xml:space="preserve"> </w:t>
+      </w:r>
+      <w:r>
+        <w:t xml:space="preserve">and</w:t>
+      </w:r>
+      <w:r>
+        <w:t xml:space="preserve"> </w:t>
+      </w:r>
+      <w:r>
+        <w:t xml:space="preserve">the</w:t>
+      </w:r>
+      <w:r>
+        <w:t xml:space="preserve"> </w:t>
+      </w:r>
+      <w:r>
+        <w:t xml:space="preserve">Intellectual</w:t>
+      </w:r>
+    </w:p>
+    <w:p>
+      <w:pPr>
+        <w:pStyle w:val="Authors"/>
+      </w:pPr>
+      <w:r>
+        <w:t xml:space="preserve">Dorothy</w:t>
+      </w:r>
+      <w:r>
+        <w:t xml:space="preserve"> </w:t>
+      </w:r>
+      <w:r>
+        <w:t xml:space="preserve">Day</w:t>
       </w:r>
     </w:p>
     <w:p>

</xml_diff>